<commit_message>
updated monte carlo and started on conceptual
</commit_message>
<xml_diff>
--- a/docs/research/dbf_research.docx
+++ b/docs/research/dbf_research.docx
@@ -9,8 +9,52 @@
     </w:p>
     <w:p>
       <w:r>
+        <w:t xml:space="preserve">Notes: </w:t>
+      </w:r>
+    </w:p>
+    <w:p>
+      <w:pPr>
+        <w:pStyle w:val="ListParagraph"/>
+        <w:numPr>
+          <w:ilvl w:val="0"/>
+          <w:numId w:val="1"/>
+        </w:numPr>
+      </w:pPr>
+      <w:r>
+        <w:t xml:space="preserve">Preliminary climb assumed to be about 8 m AGL </w:t>
+      </w:r>
+    </w:p>
+    <w:p>
+      <w:pPr>
+        <w:pStyle w:val="ListParagraph"/>
+        <w:numPr>
+          <w:ilvl w:val="0"/>
+          <w:numId w:val="1"/>
+        </w:numPr>
+      </w:pPr>
+      <w:r>
+        <w:t>Preliminary model used max take off field length and also modelled headwinds as well</w:t>
+      </w:r>
+    </w:p>
+    <w:p>
+      <w:pPr>
+        <w:pStyle w:val="ListParagraph"/>
+        <w:numPr>
+          <w:ilvl w:val="0"/>
+          <w:numId w:val="1"/>
+        </w:numPr>
+      </w:pPr>
+      <w:r>
+        <w:t>300 in banner, assume AR = 5</w:t>
+      </w:r>
+    </w:p>
+    <w:p>
+      <w:r>
+        <w:rPr>
+          <w:noProof/>
+        </w:rPr>
         <w:drawing>
-          <wp:inline distT="0" distB="0" distL="0" distR="0" wp14:anchorId="63A9CF51" wp14:editId="5313AB2B">
+          <wp:inline distT="0" distB="0" distL="0" distR="0" wp14:anchorId="1969237A" wp14:editId="7182C454">
             <wp:extent cx="5943600" cy="2261235"/>
             <wp:effectExtent l="0" t="0" r="0" b="0"/>
             <wp:docPr id="1233927105" name="Picture 1" descr="A table with numbers and a few black text&#10;&#10;AI-generated content may be incorrect."/>
@@ -25,7 +69,7 @@
                     <pic:cNvPicPr/>
                   </pic:nvPicPr>
                   <pic:blipFill>
-                    <a:blip r:embed="rId4"/>
+                    <a:blip r:embed="rId5"/>
                     <a:stretch>
                       <a:fillRect/>
                     </a:stretch>
@@ -48,8 +92,11 @@
     </w:p>
     <w:p>
       <w:r>
+        <w:rPr>
+          <w:noProof/>
+        </w:rPr>
         <w:drawing>
-          <wp:inline distT="0" distB="0" distL="0" distR="0" wp14:anchorId="1B5A4B03" wp14:editId="3245E722">
+          <wp:inline distT="0" distB="0" distL="0" distR="0" wp14:anchorId="40B2AF85" wp14:editId="22045577">
             <wp:extent cx="5943600" cy="3782060"/>
             <wp:effectExtent l="0" t="0" r="0" b="2540"/>
             <wp:docPr id="649685915" name="Picture 1" descr="A table with text and numbers&#10;&#10;AI-generated content may be incorrect."/>
@@ -64,7 +111,7 @@
                     <pic:cNvPicPr/>
                   </pic:nvPicPr>
                   <pic:blipFill>
-                    <a:blip r:embed="rId5"/>
+                    <a:blip r:embed="rId6"/>
                     <a:stretch>
                       <a:fillRect/>
                     </a:stretch>
@@ -85,6 +132,295 @@
         </w:drawing>
       </w:r>
     </w:p>
+    <w:p>
+      <w:r>
+        <w:rPr>
+          <w:noProof/>
+        </w:rPr>
+        <w:lastRenderedPageBreak/>
+        <w:drawing>
+          <wp:inline distT="0" distB="0" distL="0" distR="0" wp14:anchorId="1B4F6909" wp14:editId="507D3797">
+            <wp:extent cx="5943600" cy="3361690"/>
+            <wp:effectExtent l="0" t="0" r="0" b="3810"/>
+            <wp:docPr id="1285094657" name="Picture 1" descr="A table with numbers and a number of objects&#10;&#10;AI-generated content may be incorrect."/>
+            <wp:cNvGraphicFramePr>
+              <a:graphicFrameLocks xmlns:a="http://schemas.openxmlformats.org/drawingml/2006/main" noChangeAspect="1"/>
+            </wp:cNvGraphicFramePr>
+            <a:graphic xmlns:a="http://schemas.openxmlformats.org/drawingml/2006/main">
+              <a:graphicData uri="http://schemas.openxmlformats.org/drawingml/2006/picture">
+                <pic:pic xmlns:pic="http://schemas.openxmlformats.org/drawingml/2006/picture">
+                  <pic:nvPicPr>
+                    <pic:cNvPr id="1285094657" name="Picture 1" descr="A table with numbers and a number of objects&#10;&#10;AI-generated content may be incorrect."/>
+                    <pic:cNvPicPr/>
+                  </pic:nvPicPr>
+                  <pic:blipFill>
+                    <a:blip r:embed="rId7"/>
+                    <a:stretch>
+                      <a:fillRect/>
+                    </a:stretch>
+                  </pic:blipFill>
+                  <pic:spPr>
+                    <a:xfrm>
+                      <a:off x="0" y="0"/>
+                      <a:ext cx="5943600" cy="3361690"/>
+                    </a:xfrm>
+                    <a:prstGeom prst="rect">
+                      <a:avLst/>
+                    </a:prstGeom>
+                  </pic:spPr>
+                </pic:pic>
+              </a:graphicData>
+            </a:graphic>
+          </wp:inline>
+        </w:drawing>
+      </w:r>
+    </w:p>
+    <w:p/>
+    <w:p>
+      <w:r>
+        <w:t>2020 GIT</w:t>
+      </w:r>
+    </w:p>
+    <w:p>
+      <w:r>
+        <w:rPr>
+          <w:noProof/>
+        </w:rPr>
+        <w:drawing>
+          <wp:inline distT="0" distB="0" distL="0" distR="0" wp14:anchorId="6ECA73F8" wp14:editId="67CFE24F">
+            <wp:extent cx="5943600" cy="2347595"/>
+            <wp:effectExtent l="0" t="0" r="0" b="1905"/>
+            <wp:docPr id="1763334820" name="Picture 1" descr="A table with text and numbers&#10;&#10;AI-generated content may be incorrect."/>
+            <wp:cNvGraphicFramePr>
+              <a:graphicFrameLocks xmlns:a="http://schemas.openxmlformats.org/drawingml/2006/main" noChangeAspect="1"/>
+            </wp:cNvGraphicFramePr>
+            <a:graphic xmlns:a="http://schemas.openxmlformats.org/drawingml/2006/main">
+              <a:graphicData uri="http://schemas.openxmlformats.org/drawingml/2006/picture">
+                <pic:pic xmlns:pic="http://schemas.openxmlformats.org/drawingml/2006/picture">
+                  <pic:nvPicPr>
+                    <pic:cNvPr id="1763334820" name="Picture 1" descr="A table with text and numbers&#10;&#10;AI-generated content may be incorrect."/>
+                    <pic:cNvPicPr/>
+                  </pic:nvPicPr>
+                  <pic:blipFill>
+                    <a:blip r:embed="rId8"/>
+                    <a:stretch>
+                      <a:fillRect/>
+                    </a:stretch>
+                  </pic:blipFill>
+                  <pic:spPr>
+                    <a:xfrm>
+                      <a:off x="0" y="0"/>
+                      <a:ext cx="5943600" cy="2347595"/>
+                    </a:xfrm>
+                    <a:prstGeom prst="rect">
+                      <a:avLst/>
+                    </a:prstGeom>
+                  </pic:spPr>
+                </pic:pic>
+              </a:graphicData>
+            </a:graphic>
+          </wp:inline>
+        </w:drawing>
+      </w:r>
+    </w:p>
+    <w:p>
+      <w:r>
+        <w:rPr>
+          <w:noProof/>
+        </w:rPr>
+        <w:lastRenderedPageBreak/>
+        <w:drawing>
+          <wp:inline distT="0" distB="0" distL="0" distR="0" wp14:anchorId="2D29DC39" wp14:editId="39F24349">
+            <wp:extent cx="5943600" cy="5477510"/>
+            <wp:effectExtent l="0" t="0" r="0" b="0"/>
+            <wp:docPr id="800637071" name="Picture 1" descr="A table with numbers and text&#10;&#10;AI-generated content may be incorrect."/>
+            <wp:cNvGraphicFramePr>
+              <a:graphicFrameLocks xmlns:a="http://schemas.openxmlformats.org/drawingml/2006/main" noChangeAspect="1"/>
+            </wp:cNvGraphicFramePr>
+            <a:graphic xmlns:a="http://schemas.openxmlformats.org/drawingml/2006/main">
+              <a:graphicData uri="http://schemas.openxmlformats.org/drawingml/2006/picture">
+                <pic:pic xmlns:pic="http://schemas.openxmlformats.org/drawingml/2006/picture">
+                  <pic:nvPicPr>
+                    <pic:cNvPr id="800637071" name="Picture 1" descr="A table with numbers and text&#10;&#10;AI-generated content may be incorrect."/>
+                    <pic:cNvPicPr/>
+                  </pic:nvPicPr>
+                  <pic:blipFill>
+                    <a:blip r:embed="rId9"/>
+                    <a:stretch>
+                      <a:fillRect/>
+                    </a:stretch>
+                  </pic:blipFill>
+                  <pic:spPr>
+                    <a:xfrm>
+                      <a:off x="0" y="0"/>
+                      <a:ext cx="5943600" cy="5477510"/>
+                    </a:xfrm>
+                    <a:prstGeom prst="rect">
+                      <a:avLst/>
+                    </a:prstGeom>
+                  </pic:spPr>
+                </pic:pic>
+              </a:graphicData>
+            </a:graphic>
+          </wp:inline>
+        </w:drawing>
+      </w:r>
+    </w:p>
+    <w:p>
+      <w:r>
+        <w:t>2020 UNLV:</w:t>
+      </w:r>
+    </w:p>
+    <w:p>
+      <w:r>
+        <w:rPr>
+          <w:noProof/>
+        </w:rPr>
+        <w:lastRenderedPageBreak/>
+        <w:drawing>
+          <wp:inline distT="0" distB="0" distL="0" distR="0" wp14:anchorId="1E0C136D" wp14:editId="5051F026">
+            <wp:extent cx="5943600" cy="5481320"/>
+            <wp:effectExtent l="0" t="0" r="0" b="5080"/>
+            <wp:docPr id="1561414027" name="Picture 1" descr="A table with text and numbers&#10;&#10;AI-generated content may be incorrect."/>
+            <wp:cNvGraphicFramePr>
+              <a:graphicFrameLocks xmlns:a="http://schemas.openxmlformats.org/drawingml/2006/main" noChangeAspect="1"/>
+            </wp:cNvGraphicFramePr>
+            <a:graphic xmlns:a="http://schemas.openxmlformats.org/drawingml/2006/main">
+              <a:graphicData uri="http://schemas.openxmlformats.org/drawingml/2006/picture">
+                <pic:pic xmlns:pic="http://schemas.openxmlformats.org/drawingml/2006/picture">
+                  <pic:nvPicPr>
+                    <pic:cNvPr id="1561414027" name="Picture 1" descr="A table with text and numbers&#10;&#10;AI-generated content may be incorrect."/>
+                    <pic:cNvPicPr/>
+                  </pic:nvPicPr>
+                  <pic:blipFill>
+                    <a:blip r:embed="rId10"/>
+                    <a:stretch>
+                      <a:fillRect/>
+                    </a:stretch>
+                  </pic:blipFill>
+                  <pic:spPr>
+                    <a:xfrm>
+                      <a:off x="0" y="0"/>
+                      <a:ext cx="5943600" cy="5481320"/>
+                    </a:xfrm>
+                    <a:prstGeom prst="rect">
+                      <a:avLst/>
+                    </a:prstGeom>
+                  </pic:spPr>
+                </pic:pic>
+              </a:graphicData>
+            </a:graphic>
+          </wp:inline>
+        </w:drawing>
+      </w:r>
+    </w:p>
+    <w:p>
+      <w:r>
+        <w:rPr>
+          <w:noProof/>
+        </w:rPr>
+        <w:lastRenderedPageBreak/>
+        <w:drawing>
+          <wp:inline distT="0" distB="0" distL="0" distR="0" wp14:anchorId="7276BA71" wp14:editId="4FDB7CAF">
+            <wp:extent cx="5943600" cy="4508500"/>
+            <wp:effectExtent l="0" t="0" r="0" b="0"/>
+            <wp:docPr id="696317718" name="Picture 1" descr="A table with numbers and text&#10;&#10;AI-generated content may be incorrect."/>
+            <wp:cNvGraphicFramePr>
+              <a:graphicFrameLocks xmlns:a="http://schemas.openxmlformats.org/drawingml/2006/main" noChangeAspect="1"/>
+            </wp:cNvGraphicFramePr>
+            <a:graphic xmlns:a="http://schemas.openxmlformats.org/drawingml/2006/main">
+              <a:graphicData uri="http://schemas.openxmlformats.org/drawingml/2006/picture">
+                <pic:pic xmlns:pic="http://schemas.openxmlformats.org/drawingml/2006/picture">
+                  <pic:nvPicPr>
+                    <pic:cNvPr id="696317718" name="Picture 1" descr="A table with numbers and text&#10;&#10;AI-generated content may be incorrect."/>
+                    <pic:cNvPicPr/>
+                  </pic:nvPicPr>
+                  <pic:blipFill>
+                    <a:blip r:embed="rId11"/>
+                    <a:stretch>
+                      <a:fillRect/>
+                    </a:stretch>
+                  </pic:blipFill>
+                  <pic:spPr>
+                    <a:xfrm>
+                      <a:off x="0" y="0"/>
+                      <a:ext cx="5943600" cy="4508500"/>
+                    </a:xfrm>
+                    <a:prstGeom prst="rect">
+                      <a:avLst/>
+                    </a:prstGeom>
+                  </pic:spPr>
+                </pic:pic>
+              </a:graphicData>
+            </a:graphic>
+          </wp:inline>
+        </w:drawing>
+      </w:r>
+    </w:p>
+    <w:p/>
+    <w:p>
+      <w:r>
+        <w:t>Banner materials:</w:t>
+      </w:r>
+    </w:p>
+    <w:p>
+      <w:r>
+        <w:t>2020 USC:</w:t>
+      </w:r>
+    </w:p>
+    <w:p>
+      <w:r>
+        <w:tab/>
+        <w:t>Selected: LPDE and carbon fiber</w:t>
+      </w:r>
+    </w:p>
+    <w:p>
+      <w:r>
+        <w:tab/>
+        <w:t xml:space="preserve">Considered: </w:t>
+      </w:r>
+      <w:proofErr w:type="spellStart"/>
+      <w:r>
+        <w:t>lcarex</w:t>
+      </w:r>
+      <w:proofErr w:type="spellEnd"/>
+      <w:r>
+        <w:t xml:space="preserve"> polyester, Kevlar, peel ply, and vacuum bag</w:t>
+      </w:r>
+    </w:p>
+    <w:p>
+      <w:r>
+        <w:t>2020 UNLV:</w:t>
+      </w:r>
+    </w:p>
+    <w:p>
+      <w:r>
+        <w:tab/>
+        <w:t>Ripstop nylon</w:t>
+      </w:r>
+    </w:p>
+    <w:p>
+      <w:r>
+        <w:t>Banner deploy and release</w:t>
+      </w:r>
+    </w:p>
+    <w:p>
+      <w:r>
+        <w:t>2020 USC</w:t>
+      </w:r>
+    </w:p>
+    <w:p/>
+    <w:p>
+      <w:r>
+        <w:t>2020 GT:</w:t>
+      </w:r>
+    </w:p>
+    <w:p>
+      <w:r>
+        <w:tab/>
+        <w:t>Stowed w/ rubber bands held by pins released by servos. Pin used to release banner string.</w:t>
+      </w:r>
+    </w:p>
     <w:sectPr>
       <w:pgSz w:w="12240" w:h="15840"/>
       <w:pgMar w:top="1440" w:right="1440" w:bottom="1440" w:left="1440" w:header="720" w:footer="720" w:gutter="0"/>
@@ -93,6 +429,127 @@
     </w:sectPr>
   </w:body>
 </w:document>
+</file>
+
+<file path=word/numbering.xml><?xml version="1.0" encoding="utf-8"?>
+<w:numbering xmlns:wpc="http://schemas.microsoft.com/office/word/2010/wordprocessingCanvas" xmlns:cx="http://schemas.microsoft.com/office/drawing/2014/chartex" xmlns:cx1="http://schemas.microsoft.com/office/drawing/2015/9/8/chartex" xmlns:cx2="http://schemas.microsoft.com/office/drawing/2015/10/21/chartex" xmlns:cx3="http://schemas.microsoft.com/office/drawing/2016/5/9/chartex" xmlns:cx4="http://schemas.microsoft.com/office/drawing/2016/5/10/chartex" xmlns:cx5="http://schemas.microsoft.com/office/drawing/2016/5/11/chartex" xmlns:cx6="http://schemas.microsoft.com/office/drawing/2016/5/12/chartex" xmlns:cx7="http://schemas.microsoft.com/office/drawing/2016/5/13/chartex" xmlns:cx8="http://schemas.microsoft.com/office/drawing/2016/5/14/chartex" xmlns:mc="http://schemas.openxmlformats.org/markup-compatibility/2006" xmlns:aink="http://schemas.microsoft.com/office/drawing/2016/ink" xmlns:am3d="http://schemas.microsoft.com/office/drawing/2017/model3d" xmlns:o="urn:schemas-microsoft-com:office:office" xmlns:oel="http://schemas.microsoft.com/office/2019/extlst" xmlns:r="http://schemas.openxmlformats.org/officeDocument/2006/relationships" xmlns:m="http://schemas.openxmlformats.org/officeDocument/2006/math" xmlns:v="urn:schemas-microsoft-com:vml" xmlns:wp14="http://schemas.microsoft.com/office/word/2010/wordprocessingDrawing" xmlns:wp="http://schemas.openxmlformats.org/drawingml/2006/wordprocessingDrawing" xmlns:w10="urn:schemas-microsoft-com:office:word" xmlns:w="http://schemas.openxmlformats.org/wordprocessingml/2006/main" xmlns:w14="http://schemas.microsoft.com/office/word/2010/wordml" xmlns:w15="http://schemas.microsoft.com/office/word/2012/wordml" xmlns:w16cex="http://schemas.microsoft.com/office/word/2018/wordml/cex" xmlns:w16cid="http://schemas.microsoft.com/office/word/2016/wordml/cid" xmlns:w16="http://schemas.microsoft.com/office/word/2018/wordml" xmlns:w16du="http://schemas.microsoft.com/office/word/2023/wordml/word16du" xmlns:w16sdtdh="http://schemas.microsoft.com/office/word/2020/wordml/sdtdatahash" xmlns:w16sdtfl="http://schemas.microsoft.com/office/word/2024/wordml/sdtformatlock" xmlns:w16se="http://schemas.microsoft.com/office/word/2015/wordml/symex" xmlns:wpg="http://schemas.microsoft.com/office/word/2010/wordprocessingGroup" xmlns:wpi="http://schemas.microsoft.com/office/word/2010/wordprocessingInk" xmlns:wne="http://schemas.microsoft.com/office/word/2006/wordml" xmlns:wps="http://schemas.microsoft.com/office/word/2010/wordprocessingShape" mc:Ignorable="w14 w15 w16se w16cid w16 w16cex w16sdtdh w16sdtfl w16du wp14">
+  <w:abstractNum w:abstractNumId="0" w15:restartNumberingAfterBreak="0">
+    <w:nsid w:val="5CBB4A04"/>
+    <w:multiLevelType w:val="hybridMultilevel"/>
+    <w:tmpl w:val="8250A88A"/>
+    <w:lvl w:ilvl="0" w:tplc="9D1A7666">
+      <w:start w:val="2020"/>
+      <w:numFmt w:val="bullet"/>
+      <w:lvlText w:val="-"/>
+      <w:lvlJc w:val="left"/>
+      <w:pPr>
+        <w:ind w:left="720" w:hanging="360"/>
+      </w:pPr>
+      <w:rPr>
+        <w:rFonts w:ascii="Calibri" w:eastAsiaTheme="minorHAnsi" w:hAnsi="Calibri" w:cs="Calibri" w:hint="default"/>
+      </w:rPr>
+    </w:lvl>
+    <w:lvl w:ilvl="1" w:tplc="04090003" w:tentative="1">
+      <w:start w:val="1"/>
+      <w:numFmt w:val="bullet"/>
+      <w:lvlText w:val="o"/>
+      <w:lvlJc w:val="left"/>
+      <w:pPr>
+        <w:ind w:left="1440" w:hanging="360"/>
+      </w:pPr>
+      <w:rPr>
+        <w:rFonts w:ascii="Courier New" w:hAnsi="Courier New" w:cs="Courier New" w:hint="default"/>
+      </w:rPr>
+    </w:lvl>
+    <w:lvl w:ilvl="2" w:tplc="04090005" w:tentative="1">
+      <w:start w:val="1"/>
+      <w:numFmt w:val="bullet"/>
+      <w:lvlText w:val=""/>
+      <w:lvlJc w:val="left"/>
+      <w:pPr>
+        <w:ind w:left="2160" w:hanging="360"/>
+      </w:pPr>
+      <w:rPr>
+        <w:rFonts w:ascii="Wingdings" w:hAnsi="Wingdings" w:hint="default"/>
+      </w:rPr>
+    </w:lvl>
+    <w:lvl w:ilvl="3" w:tplc="04090001" w:tentative="1">
+      <w:start w:val="1"/>
+      <w:numFmt w:val="bullet"/>
+      <w:lvlText w:val=""/>
+      <w:lvlJc w:val="left"/>
+      <w:pPr>
+        <w:ind w:left="2880" w:hanging="360"/>
+      </w:pPr>
+      <w:rPr>
+        <w:rFonts w:ascii="Symbol" w:hAnsi="Symbol" w:hint="default"/>
+      </w:rPr>
+    </w:lvl>
+    <w:lvl w:ilvl="4" w:tplc="04090003" w:tentative="1">
+      <w:start w:val="1"/>
+      <w:numFmt w:val="bullet"/>
+      <w:lvlText w:val="o"/>
+      <w:lvlJc w:val="left"/>
+      <w:pPr>
+        <w:ind w:left="3600" w:hanging="360"/>
+      </w:pPr>
+      <w:rPr>
+        <w:rFonts w:ascii="Courier New" w:hAnsi="Courier New" w:cs="Courier New" w:hint="default"/>
+      </w:rPr>
+    </w:lvl>
+    <w:lvl w:ilvl="5" w:tplc="04090005" w:tentative="1">
+      <w:start w:val="1"/>
+      <w:numFmt w:val="bullet"/>
+      <w:lvlText w:val=""/>
+      <w:lvlJc w:val="left"/>
+      <w:pPr>
+        <w:ind w:left="4320" w:hanging="360"/>
+      </w:pPr>
+      <w:rPr>
+        <w:rFonts w:ascii="Wingdings" w:hAnsi="Wingdings" w:hint="default"/>
+      </w:rPr>
+    </w:lvl>
+    <w:lvl w:ilvl="6" w:tplc="04090001" w:tentative="1">
+      <w:start w:val="1"/>
+      <w:numFmt w:val="bullet"/>
+      <w:lvlText w:val=""/>
+      <w:lvlJc w:val="left"/>
+      <w:pPr>
+        <w:ind w:left="5040" w:hanging="360"/>
+      </w:pPr>
+      <w:rPr>
+        <w:rFonts w:ascii="Symbol" w:hAnsi="Symbol" w:hint="default"/>
+      </w:rPr>
+    </w:lvl>
+    <w:lvl w:ilvl="7" w:tplc="04090003" w:tentative="1">
+      <w:start w:val="1"/>
+      <w:numFmt w:val="bullet"/>
+      <w:lvlText w:val="o"/>
+      <w:lvlJc w:val="left"/>
+      <w:pPr>
+        <w:ind w:left="5760" w:hanging="360"/>
+      </w:pPr>
+      <w:rPr>
+        <w:rFonts w:ascii="Courier New" w:hAnsi="Courier New" w:cs="Courier New" w:hint="default"/>
+      </w:rPr>
+    </w:lvl>
+    <w:lvl w:ilvl="8" w:tplc="04090005" w:tentative="1">
+      <w:start w:val="1"/>
+      <w:numFmt w:val="bullet"/>
+      <w:lvlText w:val=""/>
+      <w:lvlJc w:val="left"/>
+      <w:pPr>
+        <w:ind w:left="6480" w:hanging="360"/>
+      </w:pPr>
+      <w:rPr>
+        <w:rFonts w:ascii="Wingdings" w:hAnsi="Wingdings" w:hint="default"/>
+      </w:rPr>
+    </w:lvl>
+  </w:abstractNum>
+  <w:num w:numId="1" w16cid:durableId="2134404141">
+    <w:abstractNumId w:val="0"/>
+  </w:num>
+</w:numbering>
 </file>
 
 <file path=word/styles.xml><?xml version="1.0" encoding="utf-8"?>
@@ -495,6 +952,7 @@
   <w:style w:type="paragraph" w:default="1" w:styleId="Normal">
     <w:name w:val="Normal"/>
     <w:qFormat/>
+    <w:rsid w:val="00B06B7A"/>
   </w:style>
   <w:style w:type="paragraph" w:styleId="Heading1">
     <w:name w:val="heading 1"/>

</xml_diff>